<commit_message>
Add line and page numbers
</commit_message>
<xml_diff>
--- a/data/Word format template.docx
+++ b/data/Word format template.docx
@@ -2,18 +2,112 @@
 <file path=word/document.xml><?xml version="1.0" encoding="utf-8"?>
 <w:document xmlns:wpc="http://schemas.microsoft.com/office/word/2010/wordprocessingCanvas" xmlns:cx="http://schemas.microsoft.com/office/drawing/2014/chartex" xmlns:cx1="http://schemas.microsoft.com/office/drawing/2015/9/8/chartex" xmlns:cx2="http://schemas.microsoft.com/office/drawing/2015/10/21/chartex" xmlns:cx3="http://schemas.microsoft.com/office/drawing/2016/5/9/chartex" xmlns:cx4="http://schemas.microsoft.com/office/drawing/2016/5/10/chartex" xmlns:cx5="http://schemas.microsoft.com/office/drawing/2016/5/11/chartex" xmlns:cx6="http://schemas.microsoft.com/office/drawing/2016/5/12/chartex" xmlns:cx7="http://schemas.microsoft.com/office/drawing/2016/5/13/chartex" xmlns:cx8="http://schemas.microsoft.com/office/drawing/2016/5/14/chartex" xmlns:mc="http://schemas.openxmlformats.org/markup-compatibility/2006" xmlns:aink="http://schemas.microsoft.com/office/drawing/2016/ink" xmlns:am3d="http://schemas.microsoft.com/office/drawing/2017/model3d" xmlns:o="urn:schemas-microsoft-com:office:office" xmlns:oel="http://schemas.microsoft.com/office/2019/extlst" xmlns:r="http://schemas.openxmlformats.org/officeDocument/2006/relationships" xmlns:m="http://schemas.openxmlformats.org/officeDocument/2006/math" xmlns:v="urn:schemas-microsoft-com:vml" xmlns:wp14="http://schemas.microsoft.com/office/word/2010/wordprocessingDrawing" xmlns:wp="http://schemas.openxmlformats.org/drawingml/2006/wordprocessingDrawing" xmlns:w10="urn:schemas-microsoft-com:office:word" xmlns:w="http://schemas.openxmlformats.org/wordprocessingml/2006/main" xmlns:w14="http://schemas.microsoft.com/office/word/2010/wordml" xmlns:w15="http://schemas.microsoft.com/office/word/2012/wordml" xmlns:w16cex="http://schemas.microsoft.com/office/word/2018/wordml/cex" xmlns:w16cid="http://schemas.microsoft.com/office/word/2016/wordml/cid" xmlns:w16="http://schemas.microsoft.com/office/word/2018/wordml" xmlns:w16sdtdh="http://schemas.microsoft.com/office/word/2020/wordml/sdtdatahash" xmlns:w16se="http://schemas.microsoft.com/office/word/2015/wordml/symex" xmlns:wpg="http://schemas.microsoft.com/office/word/2010/wordprocessingGroup" xmlns:wpi="http://schemas.microsoft.com/office/word/2010/wordprocessingInk" xmlns:wne="http://schemas.microsoft.com/office/word/2006/wordml" xmlns:wps="http://schemas.microsoft.com/office/word/2010/wordprocessingShape" mc:Ignorable="w14 w15 w16se w16cid w16 w16cex w16sdtdh wp14">
   <w:body>
-    <w:p>
-      <w:pPr>
-        <w:pStyle w:val="Abstract"/>
-      </w:pPr>
-    </w:p>
+    <w:p/>
     <w:sectPr>
+      <w:footerReference w:type="default" r:id="rId7"/>
       <w:pgSz w:w="12240" w:h="15840"/>
-      <w:pgMar w:top="1417" w:right="1417" w:bottom="1417" w:left="1417" w:header="720" w:footer="720" w:gutter="0"/>
+      <w:pgMar w:top="1276" w:right="1417" w:bottom="1417" w:left="1417" w:header="720" w:footer="515" w:gutter="0"/>
+      <w:lnNumType w:countBy="1"/>
       <w:cols w:space="720"/>
+      <w:docGrid w:linePitch="326"/>
     </w:sectPr>
   </w:body>
 </w:document>
+</file>
+
+<file path=word/endnotes.xml><?xml version="1.0" encoding="utf-8"?>
+<w:endnotes xmlns:wpc="http://schemas.microsoft.com/office/word/2010/wordprocessingCanvas" xmlns:cx="http://schemas.microsoft.com/office/drawing/2014/chartex" xmlns:cx1="http://schemas.microsoft.com/office/drawing/2015/9/8/chartex" xmlns:cx2="http://schemas.microsoft.com/office/drawing/2015/10/21/chartex" xmlns:cx3="http://schemas.microsoft.com/office/drawing/2016/5/9/chartex" xmlns:cx4="http://schemas.microsoft.com/office/drawing/2016/5/10/chartex" xmlns:cx5="http://schemas.microsoft.com/office/drawing/2016/5/11/chartex" xmlns:cx6="http://schemas.microsoft.com/office/drawing/2016/5/12/chartex" xmlns:cx7="http://schemas.microsoft.com/office/drawing/2016/5/13/chartex" xmlns:cx8="http://schemas.microsoft.com/office/drawing/2016/5/14/chartex" xmlns:mc="http://schemas.openxmlformats.org/markup-compatibility/2006" xmlns:aink="http://schemas.microsoft.com/office/drawing/2016/ink" xmlns:am3d="http://schemas.microsoft.com/office/drawing/2017/model3d" xmlns:o="urn:schemas-microsoft-com:office:office" xmlns:oel="http://schemas.microsoft.com/office/2019/extlst" xmlns:r="http://schemas.openxmlformats.org/officeDocument/2006/relationships" xmlns:m="http://schemas.openxmlformats.org/officeDocument/2006/math" xmlns:v="urn:schemas-microsoft-com:vml" xmlns:wp14="http://schemas.microsoft.com/office/word/2010/wordprocessingDrawing" xmlns:wp="http://schemas.openxmlformats.org/drawingml/2006/wordprocessingDrawing" xmlns:w10="urn:schemas-microsoft-com:office:word" xmlns:w="http://schemas.openxmlformats.org/wordprocessingml/2006/main" xmlns:w14="http://schemas.microsoft.com/office/word/2010/wordml" xmlns:w15="http://schemas.microsoft.com/office/word/2012/wordml" xmlns:w16cex="http://schemas.microsoft.com/office/word/2018/wordml/cex" xmlns:w16cid="http://schemas.microsoft.com/office/word/2016/wordml/cid" xmlns:w16="http://schemas.microsoft.com/office/word/2018/wordml" xmlns:w16sdtdh="http://schemas.microsoft.com/office/word/2020/wordml/sdtdatahash" xmlns:w16se="http://schemas.microsoft.com/office/word/2015/wordml/symex" xmlns:wpg="http://schemas.microsoft.com/office/word/2010/wordprocessingGroup" xmlns:wpi="http://schemas.microsoft.com/office/word/2010/wordprocessingInk" xmlns:wne="http://schemas.microsoft.com/office/word/2006/wordml" xmlns:wps="http://schemas.microsoft.com/office/word/2010/wordprocessingShape" mc:Ignorable="w14 w15 w16se w16cid w16 w16cex w16sdtdh wp14">
+  <w:endnote w:type="separator" w:id="-1">
+    <w:p>
+      <w:pPr>
+        <w:spacing w:after="0"/>
+      </w:pPr>
+      <w:r>
+        <w:separator/>
+      </w:r>
+    </w:p>
+  </w:endnote>
+  <w:endnote w:type="continuationSeparator" w:id="0">
+    <w:p>
+      <w:pPr>
+        <w:spacing w:after="0"/>
+      </w:pPr>
+      <w:r>
+        <w:continuationSeparator/>
+      </w:r>
+    </w:p>
+  </w:endnote>
+</w:endnotes>
+</file>
+
+<file path=word/footer1.xml><?xml version="1.0" encoding="utf-8"?>
+<w:ftr xmlns:wpc="http://schemas.microsoft.com/office/word/2010/wordprocessingCanvas" xmlns:cx="http://schemas.microsoft.com/office/drawing/2014/chartex" xmlns:cx1="http://schemas.microsoft.com/office/drawing/2015/9/8/chartex" xmlns:cx2="http://schemas.microsoft.com/office/drawing/2015/10/21/chartex" xmlns:cx3="http://schemas.microsoft.com/office/drawing/2016/5/9/chartex" xmlns:cx4="http://schemas.microsoft.com/office/drawing/2016/5/10/chartex" xmlns:cx5="http://schemas.microsoft.com/office/drawing/2016/5/11/chartex" xmlns:cx6="http://schemas.microsoft.com/office/drawing/2016/5/12/chartex" xmlns:cx7="http://schemas.microsoft.com/office/drawing/2016/5/13/chartex" xmlns:cx8="http://schemas.microsoft.com/office/drawing/2016/5/14/chartex" xmlns:mc="http://schemas.openxmlformats.org/markup-compatibility/2006" xmlns:aink="http://schemas.microsoft.com/office/drawing/2016/ink" xmlns:am3d="http://schemas.microsoft.com/office/drawing/2017/model3d" xmlns:o="urn:schemas-microsoft-com:office:office" xmlns:oel="http://schemas.microsoft.com/office/2019/extlst" xmlns:r="http://schemas.openxmlformats.org/officeDocument/2006/relationships" xmlns:m="http://schemas.openxmlformats.org/officeDocument/2006/math" xmlns:v="urn:schemas-microsoft-com:vml" xmlns:wp14="http://schemas.microsoft.com/office/word/2010/wordprocessingDrawing" xmlns:wp="http://schemas.openxmlformats.org/drawingml/2006/wordprocessingDrawing" xmlns:w10="urn:schemas-microsoft-com:office:word" xmlns:w="http://schemas.openxmlformats.org/wordprocessingml/2006/main" xmlns:w14="http://schemas.microsoft.com/office/word/2010/wordml" xmlns:w15="http://schemas.microsoft.com/office/word/2012/wordml" xmlns:w16cex="http://schemas.microsoft.com/office/word/2018/wordml/cex" xmlns:w16cid="http://schemas.microsoft.com/office/word/2016/wordml/cid" xmlns:w16="http://schemas.microsoft.com/office/word/2018/wordml" xmlns:w16sdtdh="http://schemas.microsoft.com/office/word/2020/wordml/sdtdatahash" xmlns:w16se="http://schemas.microsoft.com/office/word/2015/wordml/symex" xmlns:wpg="http://schemas.microsoft.com/office/word/2010/wordprocessingGroup" xmlns:wpi="http://schemas.microsoft.com/office/word/2010/wordprocessingInk" xmlns:wne="http://schemas.microsoft.com/office/word/2006/wordml" xmlns:wps="http://schemas.microsoft.com/office/word/2010/wordprocessingShape" mc:Ignorable="w14 w15 w16se w16cid w16 w16cex w16sdtdh wp14">
+  <w:sdt>
+    <w:sdtPr>
+      <w:id w:val="70628660"/>
+      <w:docPartObj>
+        <w:docPartGallery w:val="Page Numbers (Bottom of Page)"/>
+        <w:docPartUnique/>
+      </w:docPartObj>
+    </w:sdtPr>
+    <w:sdtContent>
+      <w:p>
+        <w:pPr>
+          <w:pStyle w:val="Pieddepage"/>
+          <w:jc w:val="right"/>
+        </w:pPr>
+        <w:r>
+          <w:fldChar w:fldCharType="begin"/>
+        </w:r>
+        <w:r>
+          <w:instrText>PAGE   \* MERGEFORMAT</w:instrText>
+        </w:r>
+        <w:r>
+          <w:fldChar w:fldCharType="separate"/>
+        </w:r>
+        <w:r>
+          <w:rPr>
+            <w:lang w:val="fr-FR"/>
+          </w:rPr>
+          <w:t>2</w:t>
+        </w:r>
+        <w:r>
+          <w:fldChar w:fldCharType="end"/>
+        </w:r>
+      </w:p>
+    </w:sdtContent>
+  </w:sdt>
+  <w:p>
+    <w:pPr>
+      <w:pStyle w:val="Pieddepage"/>
+    </w:pPr>
+  </w:p>
+</w:ftr>
+</file>
+
+<file path=word/footnotes.xml><?xml version="1.0" encoding="utf-8"?>
+<w:footnotes xmlns:wpc="http://schemas.microsoft.com/office/word/2010/wordprocessingCanvas" xmlns:cx="http://schemas.microsoft.com/office/drawing/2014/chartex" xmlns:cx1="http://schemas.microsoft.com/office/drawing/2015/9/8/chartex" xmlns:cx2="http://schemas.microsoft.com/office/drawing/2015/10/21/chartex" xmlns:cx3="http://schemas.microsoft.com/office/drawing/2016/5/9/chartex" xmlns:cx4="http://schemas.microsoft.com/office/drawing/2016/5/10/chartex" xmlns:cx5="http://schemas.microsoft.com/office/drawing/2016/5/11/chartex" xmlns:cx6="http://schemas.microsoft.com/office/drawing/2016/5/12/chartex" xmlns:cx7="http://schemas.microsoft.com/office/drawing/2016/5/13/chartex" xmlns:cx8="http://schemas.microsoft.com/office/drawing/2016/5/14/chartex" xmlns:mc="http://schemas.openxmlformats.org/markup-compatibility/2006" xmlns:aink="http://schemas.microsoft.com/office/drawing/2016/ink" xmlns:am3d="http://schemas.microsoft.com/office/drawing/2017/model3d" xmlns:o="urn:schemas-microsoft-com:office:office" xmlns:oel="http://schemas.microsoft.com/office/2019/extlst" xmlns:r="http://schemas.openxmlformats.org/officeDocument/2006/relationships" xmlns:m="http://schemas.openxmlformats.org/officeDocument/2006/math" xmlns:v="urn:schemas-microsoft-com:vml" xmlns:wp14="http://schemas.microsoft.com/office/word/2010/wordprocessingDrawing" xmlns:wp="http://schemas.openxmlformats.org/drawingml/2006/wordprocessingDrawing" xmlns:w10="urn:schemas-microsoft-com:office:word" xmlns:w="http://schemas.openxmlformats.org/wordprocessingml/2006/main" xmlns:w14="http://schemas.microsoft.com/office/word/2010/wordml" xmlns:w15="http://schemas.microsoft.com/office/word/2012/wordml" xmlns:w16cex="http://schemas.microsoft.com/office/word/2018/wordml/cex" xmlns:w16cid="http://schemas.microsoft.com/office/word/2016/wordml/cid" xmlns:w16="http://schemas.microsoft.com/office/word/2018/wordml" xmlns:w16sdtdh="http://schemas.microsoft.com/office/word/2020/wordml/sdtdatahash" xmlns:w16se="http://schemas.microsoft.com/office/word/2015/wordml/symex" xmlns:wpg="http://schemas.microsoft.com/office/word/2010/wordprocessingGroup" xmlns:wpi="http://schemas.microsoft.com/office/word/2010/wordprocessingInk" xmlns:wne="http://schemas.microsoft.com/office/word/2006/wordml" xmlns:wps="http://schemas.microsoft.com/office/word/2010/wordprocessingShape" mc:Ignorable="w14 w15 w16se w16cid w16 w16cex w16sdtdh wp14">
+  <w:footnote w:type="separator" w:id="-1">
+    <w:p>
+      <w:pPr>
+        <w:spacing w:after="0"/>
+      </w:pPr>
+      <w:r>
+        <w:separator/>
+      </w:r>
+    </w:p>
+  </w:footnote>
+  <w:footnote w:type="continuationSeparator" w:id="0">
+    <w:p>
+      <w:pPr>
+        <w:spacing w:after="0"/>
+      </w:pPr>
+      <w:r>
+        <w:continuationSeparator/>
+      </w:r>
+    </w:p>
+  </w:footnote>
+</w:footnotes>
 </file>
 
 <file path=word/numbering.xml><?xml version="1.0" encoding="utf-8"?>
@@ -98,6 +192,9 @@
   <w:num w:numId="1" w16cid:durableId="330530533">
     <w:abstractNumId w:val="0"/>
   </w:num>
+  <w:num w:numId="2" w16cid:durableId="2079935879">
+    <w:abstractNumId w:val="0"/>
+  </w:num>
 </w:numbering>
 </file>
 
@@ -141,7 +238,7 @@
     <w:lsdException w:name="footnote text" w:semiHidden="1" w:unhideWhenUsed="1"/>
     <w:lsdException w:name="annotation text" w:semiHidden="1" w:unhideWhenUsed="1"/>
     <w:lsdException w:name="header" w:semiHidden="1" w:unhideWhenUsed="1"/>
-    <w:lsdException w:name="footer" w:semiHidden="1" w:unhideWhenUsed="1"/>
+    <w:lsdException w:name="footer" w:semiHidden="1" w:uiPriority="99" w:unhideWhenUsed="1"/>
     <w:lsdException w:name="index heading" w:semiHidden="1" w:unhideWhenUsed="1"/>
     <w:lsdException w:name="caption" w:semiHidden="1" w:unhideWhenUsed="1"/>
     <w:lsdException w:name="table of figures" w:semiHidden="1" w:unhideWhenUsed="1"/>
@@ -1434,6 +1531,55 @@
       <w:shd w:val="clear" w:color="auto" w:fill="F1F3F5"/>
     </w:rPr>
   </w:style>
+  <w:style w:type="character" w:styleId="Numrodeligne">
+    <w:name w:val="line number"/>
+    <w:basedOn w:val="Policepardfaut"/>
+    <w:semiHidden/>
+    <w:unhideWhenUsed/>
+    <w:rsid w:val="009D70B1"/>
+  </w:style>
+  <w:style w:type="paragraph" w:styleId="En-tte">
+    <w:name w:val="header"/>
+    <w:basedOn w:val="Normal"/>
+    <w:link w:val="En-tteCar"/>
+    <w:unhideWhenUsed/>
+    <w:rsid w:val="009D70B1"/>
+    <w:pPr>
+      <w:tabs>
+        <w:tab w:val="center" w:pos="4536"/>
+        <w:tab w:val="right" w:pos="9072"/>
+      </w:tabs>
+      <w:spacing w:after="0"/>
+    </w:pPr>
+  </w:style>
+  <w:style w:type="character" w:customStyle="1" w:styleId="En-tteCar">
+    <w:name w:val="En-tête Car"/>
+    <w:basedOn w:val="Policepardfaut"/>
+    <w:link w:val="En-tte"/>
+    <w:rsid w:val="009D70B1"/>
+  </w:style>
+  <w:style w:type="paragraph" w:styleId="Pieddepage">
+    <w:name w:val="footer"/>
+    <w:basedOn w:val="Normal"/>
+    <w:link w:val="PieddepageCar"/>
+    <w:uiPriority w:val="99"/>
+    <w:unhideWhenUsed/>
+    <w:rsid w:val="009D70B1"/>
+    <w:pPr>
+      <w:tabs>
+        <w:tab w:val="center" w:pos="4536"/>
+        <w:tab w:val="right" w:pos="9072"/>
+      </w:tabs>
+      <w:spacing w:after="0"/>
+    </w:pPr>
+  </w:style>
+  <w:style w:type="character" w:customStyle="1" w:styleId="PieddepageCar">
+    <w:name w:val="Pied de page Car"/>
+    <w:basedOn w:val="Policepardfaut"/>
+    <w:link w:val="Pieddepage"/>
+    <w:uiPriority w:val="99"/>
+    <w:rsid w:val="009D70B1"/>
+  </w:style>
 </w:styles>
 </file>
 

</xml_diff>